<commit_message>
Work till Oct 31
</commit_message>
<xml_diff>
--- a/Lab1/Lab1_HarshalVarpe.docx
+++ b/Lab1/Lab1_HarshalVarpe.docx
@@ -227,11 +227,16 @@
         <w:t xml:space="preserve"> with help of baseline code of 3x3 mean filter.</w:t>
       </w:r>
       <w:r>
-        <w:t xml:space="preserve"> The image format is “</w:t>
+        <w:t xml:space="preserve"> The image format is </w:t>
+      </w:r>
+      <w:proofErr w:type="gramStart"/>
+      <w:r>
+        <w:t>“</w:t>
       </w:r>
       <w:r>
         <w:t>.ppm</w:t>
       </w:r>
+      <w:proofErr w:type="gramEnd"/>
       <w:r>
         <w:t>”</w:t>
       </w:r>
@@ -247,6 +252,9 @@
         <w:jc w:val="center"/>
       </w:pPr>
       <w:r>
+        <w:rPr>
+          <w:noProof/>
+        </w:rPr>
         <w:drawing>
           <wp:inline distT="0" distB="0" distL="0" distR="0" wp14:anchorId="06F3A62E" wp14:editId="2C43867E">
             <wp:extent cx="4925112" cy="4867954"/>
@@ -285,7 +293,15 @@
       </w:r>
       <w:r>
         <w:br/>
-        <w:t>Fig 1 - Input image (bridge.ppm)</w:t>
+        <w:t>Fig 1 - Input image (</w:t>
+      </w:r>
+      <w:proofErr w:type="spellStart"/>
+      <w:r>
+        <w:t>bridge.ppm</w:t>
+      </w:r>
+      <w:proofErr w:type="spellEnd"/>
+      <w:r>
+        <w:t>)</w:t>
       </w:r>
     </w:p>
     <w:p>
@@ -1044,7 +1060,15 @@
               <w:fldChar w:fldCharType="end"/>
             </w:r>
             <w:r>
-              <w:t xml:space="preserve"> (21.52263 ms)</w:t>
+              <w:t xml:space="preserve"> (21.52263 </w:t>
+            </w:r>
+            <w:proofErr w:type="spellStart"/>
+            <w:r>
+              <w:t>ms</w:t>
+            </w:r>
+            <w:proofErr w:type="spellEnd"/>
+            <w:r>
+              <w:t>)</w:t>
             </w:r>
           </w:p>
         </w:tc>
@@ -1076,7 +1100,15 @@
               <w:fldChar w:fldCharType="end"/>
             </w:r>
             <w:r>
-              <w:t xml:space="preserve"> (7.04474 ms)</w:t>
+              <w:t xml:space="preserve"> (7.04474 </w:t>
+            </w:r>
+            <w:proofErr w:type="spellStart"/>
+            <w:r>
+              <w:t>ms</w:t>
+            </w:r>
+            <w:proofErr w:type="spellEnd"/>
+            <w:r>
+              <w:t>)</w:t>
             </w:r>
           </w:p>
         </w:tc>
@@ -1114,7 +1146,15 @@
               <w:t>2.93255</w:t>
             </w:r>
             <w:r>
-              <w:t xml:space="preserve"> ms)</w:t>
+              <w:t xml:space="preserve"> </w:t>
+            </w:r>
+            <w:proofErr w:type="spellStart"/>
+            <w:r>
+              <w:t>ms</w:t>
+            </w:r>
+            <w:proofErr w:type="spellEnd"/>
+            <w:r>
+              <w:t>)</w:t>
             </w:r>
           </w:p>
         </w:tc>
@@ -1191,6 +1231,25 @@
       </w:r>
       <w:r>
         <w:t xml:space="preserve"> times more efficient than the separable filter.</w:t>
+      </w:r>
+    </w:p>
+    <w:p>
+      <w:r>
+        <w:t xml:space="preserve">One of the challenges while coding up the separable filter and separable sliding filter, was figuring out the data type for the intermediate image. I had to switch the datatype of the intermediate image to float as compared to the initial and final image. I thought that </w:t>
+      </w:r>
+      <w:r>
+        <w:t xml:space="preserve">because of the intermediate calculations, char data type may not be able to store the required data. It may also affect the accuracy of final results since unsigned char may round </w:t>
+      </w:r>
+      <w:proofErr w:type="gramStart"/>
+      <w:r>
+        <w:t>decimal</w:t>
+      </w:r>
+      <w:proofErr w:type="gramEnd"/>
+      <w:r>
+        <w:t xml:space="preserve"> numbers.</w:t>
+      </w:r>
+      <w:r>
+        <w:t xml:space="preserve"> Fortunately, there are plenty of stack overflow posts regarding this type of data conversion and accuracy.</w:t>
       </w:r>
     </w:p>
     <w:p>
@@ -1521,14 +1580,25 @@
         <w:t>6</w:t>
       </w:r>
       <w:r>
-        <w:t xml:space="preserve"> -  Diff command to check differences between files.</w:t>
-      </w:r>
-    </w:p>
-    <w:p>
-      <w:pPr>
-        <w:jc w:val="center"/>
-      </w:pPr>
-      <w:r>
+        <w:t xml:space="preserve"> </w:t>
+      </w:r>
+      <w:proofErr w:type="gramStart"/>
+      <w:r>
+        <w:t>-  Diff</w:t>
+      </w:r>
+      <w:proofErr w:type="gramEnd"/>
+      <w:r>
+        <w:t xml:space="preserve"> command to check differences between files.</w:t>
+      </w:r>
+    </w:p>
+    <w:p>
+      <w:pPr>
+        <w:jc w:val="center"/>
+      </w:pPr>
+      <w:r>
+        <w:rPr>
+          <w:noProof/>
+        </w:rPr>
         <w:drawing>
           <wp:inline distT="0" distB="0" distL="0" distR="0" wp14:anchorId="054888DC" wp14:editId="46EC16E8">
             <wp:extent cx="3952240" cy="3685726"/>
@@ -1568,28 +1638,6 @@
       <w:r>
         <w:br/>
         <w:t>Fig 7 – Output Image</w:t>
-      </w:r>
-    </w:p>
-    <w:p>
-      <w:pPr>
-        <w:jc w:val="center"/>
-      </w:pPr>
-      <w:r>
-        <w:t xml:space="preserve">[All files can be found </w:t>
-      </w:r>
-      <w:hyperlink r:id="rId13" w:history="1">
-        <w:r>
-          <w:rPr>
-            <w:rStyle w:val="Hyperlink"/>
-          </w:rPr>
-          <w:t>here</w:t>
-        </w:r>
-      </w:hyperlink>
-      <w:r>
-        <w:t>.</w:t>
-      </w:r>
-      <w:r>
-        <w:t>]</w:t>
       </w:r>
     </w:p>
     <w:sectPr>

</xml_diff>